<commit_message>
Change some read me
</commit_message>
<xml_diff>
--- a/New Read Me.docx
+++ b/New Read Me.docx
@@ -1175,6 +1175,11 @@
         </w:numPr>
       </w:pPr>
       <w:r>
+        <w:t>API</w:t>
+      </w:r>
+      <w:bookmarkStart w:id="0" w:name="_GoBack"/>
+      <w:bookmarkEnd w:id="0"/>
+      <w:r>
         <w:t>ControllerTest</w:t>
       </w:r>
     </w:p>
@@ -1247,7 +1252,25 @@
         </w:numPr>
       </w:pPr>
       <w:r>
-        <w:t>Exception handler and Log:   Currently, if some error happens, such as insert same key product, the exception message will be returned directly, If there is enough time, I may implement some simple exception and log system.</w:t>
+        <w:t xml:space="preserve">Exception handler and Log:   Currently, if some error happens, such as insert same key product, the exception message will be returned directly, </w:t>
+      </w:r>
+      <w:r>
+        <w:t>if</w:t>
+      </w:r>
+      <w:r>
+        <w:t xml:space="preserve"> there is enough time, I may implement some simple exception and log system.</w:t>
+      </w:r>
+      <w:r>
+        <w:t xml:space="preserve"> But sorry, I have some other schedule</w:t>
+      </w:r>
+      <w:r>
+        <w:t xml:space="preserve"> decided earlier</w:t>
+      </w:r>
+      <w:r>
+        <w:t xml:space="preserve"> at the weekend. </w:t>
+      </w:r>
+      <w:r>
+        <w:sym w:font="Wingdings" w:char="F04A"/>
       </w:r>
     </w:p>
     <w:p>
@@ -1259,10 +1282,11 @@
         </w:numPr>
       </w:pPr>
       <w:r>
-        <w:t>Authorization : this is not required in this project, but it should be an important part of WebAPi.</w:t>
-      </w:r>
-      <w:bookmarkStart w:id="0" w:name="_GoBack"/>
-      <w:bookmarkEnd w:id="0"/>
+        <w:t>Authorization:</w:t>
+      </w:r>
+      <w:r>
+        <w:t xml:space="preserve"> this is not required in this project, but it should be an important part of WebAPi.</w:t>
+      </w:r>
     </w:p>
     <w:p>
       <w:pPr>

</xml_diff>

<commit_message>
Remove unused test logic
</commit_message>
<xml_diff>
--- a/New Read Me.docx
+++ b/New Read Me.docx
@@ -6,7 +6,6 @@
       <w:pPr>
         <w:pStyle w:val="Heading2"/>
       </w:pPr>
-      <w:proofErr w:type="gramStart"/>
       <w:r>
         <w:t xml:space="preserve">Brief </w:t>
       </w:r>
@@ -19,7 +18,6 @@
       <w:r>
         <w:t>introduction</w:t>
       </w:r>
-      <w:proofErr w:type="gramEnd"/>
     </w:p>
     <w:p/>
     <w:p>
@@ -49,11 +47,9 @@
           <w:numId w:val="3"/>
         </w:numPr>
       </w:pPr>
-      <w:proofErr w:type="spellStart"/>
       <w:r>
         <w:t>ProductData</w:t>
       </w:r>
-      <w:proofErr w:type="spellEnd"/>
     </w:p>
     <w:p>
       <w:pPr>
@@ -164,21 +160,7 @@
         <w:rPr>
           <w:rFonts w:hint="eastAsia"/>
         </w:rPr>
-        <w:t xml:space="preserve"> to generate Product context and entities. There are 2 entities: Product and </w:t>
-      </w:r>
-      <w:proofErr w:type="spellStart"/>
-      <w:r>
-        <w:rPr>
-          <w:rFonts w:hint="eastAsia"/>
-        </w:rPr>
-        <w:t>ProductOption</w:t>
-      </w:r>
-      <w:proofErr w:type="spellEnd"/>
-      <w:r>
-        <w:rPr>
-          <w:rFonts w:hint="eastAsia"/>
-        </w:rPr>
-        <w:t xml:space="preserve">. </w:t>
+        <w:t xml:space="preserve"> to generate Product context and entities. There are 2 entities: Product and ProductOption. </w:t>
       </w:r>
     </w:p>
     <w:p>
@@ -194,11 +176,9 @@
           <w:numId w:val="3"/>
         </w:numPr>
       </w:pPr>
-      <w:proofErr w:type="spellStart"/>
       <w:r>
         <w:t>ProductDAL</w:t>
       </w:r>
-      <w:proofErr w:type="spellEnd"/>
     </w:p>
     <w:p>
       <w:pPr>
@@ -268,7 +248,6 @@
         </w:rPr>
         <w:t xml:space="preserve">Interface </w:t>
       </w:r>
-      <w:proofErr w:type="spellStart"/>
       <w:r>
         <w:rPr>
           <w:rFonts w:hint="eastAsia"/>
@@ -276,150 +255,91 @@
         </w:rPr>
         <w:t>IRepository</w:t>
       </w:r>
-      <w:proofErr w:type="spellEnd"/>
       <w:r>
         <w:rPr>
           <w:i/>
         </w:rPr>
-        <w:t>&lt;</w:t>
-      </w:r>
-      <w:proofErr w:type="spellStart"/>
+        <w:t xml:space="preserve">&lt;Entitiy, Key&gt; </w:t>
+      </w:r>
+      <w:r>
+        <w:t xml:space="preserve">is created </w:t>
+      </w:r>
+      <w:r>
+        <w:rPr>
+          <w:rFonts w:hint="eastAsia"/>
+        </w:rPr>
+        <w:t xml:space="preserve"> by Generic and implement</w:t>
+      </w:r>
+      <w:r>
+        <w:t>ed</w:t>
+      </w:r>
+      <w:r>
+        <w:rPr>
+          <w:rFonts w:hint="eastAsia"/>
+        </w:rPr>
+        <w:t xml:space="preserve"> depending on Product context. </w:t>
+      </w:r>
+    </w:p>
+    <w:p>
+      <w:pPr>
+        <w:pStyle w:val="ListParagraph"/>
+      </w:pPr>
+    </w:p>
+    <w:p>
+      <w:pPr>
+        <w:pStyle w:val="ListParagraph"/>
+      </w:pPr>
+      <w:r>
+        <w:rPr>
+          <w:rFonts w:hint="eastAsia"/>
+        </w:rPr>
+        <w:t xml:space="preserve">Then </w:t>
+      </w:r>
+      <w:r>
+        <w:rPr>
+          <w:rFonts w:hint="eastAsia"/>
+        </w:rPr>
+        <w:t xml:space="preserve"> Interface </w:t>
+      </w:r>
       <w:r>
         <w:rPr>
           <w:i/>
         </w:rPr>
-        <w:t>Entitiy</w:t>
-      </w:r>
-      <w:proofErr w:type="spellEnd"/>
+        <w:t>IProductUnitOfWork</w:t>
+      </w:r>
       <w:r>
         <w:rPr>
           <w:i/>
         </w:rPr>
-        <w:t xml:space="preserve">, Key&gt; </w:t>
-      </w:r>
-      <w:r>
-        <w:t xml:space="preserve">is </w:t>
-      </w:r>
-      <w:proofErr w:type="gramStart"/>
-      <w:r>
-        <w:t xml:space="preserve">created </w:t>
-      </w:r>
-      <w:r>
-        <w:rPr>
-          <w:rFonts w:hint="eastAsia"/>
-        </w:rPr>
-        <w:t xml:space="preserve"> by</w:t>
-      </w:r>
-      <w:proofErr w:type="gramEnd"/>
-      <w:r>
-        <w:rPr>
-          <w:rFonts w:hint="eastAsia"/>
-        </w:rPr>
-        <w:t xml:space="preserve"> Generic and implement</w:t>
-      </w:r>
-      <w:r>
-        <w:t>ed</w:t>
-      </w:r>
-      <w:r>
-        <w:rPr>
-          <w:rFonts w:hint="eastAsia"/>
-        </w:rPr>
-        <w:t xml:space="preserve"> depending on Product context. </w:t>
-      </w:r>
-    </w:p>
-    <w:p>
-      <w:pPr>
-        <w:pStyle w:val="ListParagraph"/>
-      </w:pPr>
-    </w:p>
-    <w:p>
-      <w:pPr>
-        <w:pStyle w:val="ListParagraph"/>
-      </w:pPr>
-      <w:proofErr w:type="gramStart"/>
-      <w:r>
-        <w:rPr>
-          <w:rFonts w:hint="eastAsia"/>
-        </w:rPr>
-        <w:t xml:space="preserve">Then </w:t>
-      </w:r>
-      <w:r>
-        <w:rPr>
-          <w:rFonts w:hint="eastAsia"/>
-        </w:rPr>
-        <w:t xml:space="preserve"> Interface</w:t>
-      </w:r>
-      <w:proofErr w:type="gramEnd"/>
-      <w:r>
-        <w:rPr>
-          <w:rFonts w:hint="eastAsia"/>
-        </w:rPr>
         <w:t xml:space="preserve"> </w:t>
       </w:r>
-      <w:proofErr w:type="spellStart"/>
-      <w:r>
-        <w:rPr>
+      <w:r>
+        <w:t>is created</w:t>
+      </w:r>
+      <w:r>
+        <w:rPr>
+          <w:rFonts w:hint="eastAsia"/>
+        </w:rPr>
+        <w:t xml:space="preserve"> </w:t>
+      </w:r>
+      <w:r>
+        <w:rPr>
+          <w:rFonts w:hint="eastAsia"/>
+        </w:rPr>
+        <w:t xml:space="preserve">which contains </w:t>
+      </w:r>
+      <w:r>
+        <w:rPr>
+          <w:rFonts w:hint="eastAsia"/>
           <w:i/>
         </w:rPr>
-        <w:t>IProductUnitOfWork</w:t>
-      </w:r>
-      <w:proofErr w:type="spellEnd"/>
-      <w:r>
-        <w:rPr>
-          <w:i/>
-        </w:rPr>
-        <w:t xml:space="preserve"> </w:t>
-      </w:r>
-      <w:r>
-        <w:t>is created</w:t>
-      </w:r>
-      <w:r>
-        <w:rPr>
-          <w:rFonts w:hint="eastAsia"/>
-        </w:rPr>
-        <w:t xml:space="preserve"> </w:t>
-      </w:r>
-      <w:r>
-        <w:rPr>
-          <w:rFonts w:hint="eastAsia"/>
-        </w:rPr>
-        <w:t xml:space="preserve">which contains </w:t>
-      </w:r>
-      <w:r>
-        <w:rPr>
-          <w:rFonts w:hint="eastAsia"/>
-          <w:i/>
-        </w:rPr>
-        <w:t xml:space="preserve">2 </w:t>
-      </w:r>
-      <w:proofErr w:type="spellStart"/>
-      <w:r>
-        <w:rPr>
-          <w:rFonts w:hint="eastAsia"/>
-          <w:i/>
-        </w:rPr>
-        <w:t>IRepository</w:t>
-      </w:r>
-      <w:proofErr w:type="spellEnd"/>
-      <w:r>
-        <w:rPr>
-          <w:rFonts w:hint="eastAsia"/>
-        </w:rPr>
-        <w:t xml:space="preserve"> Interface which are Product Repository and </w:t>
-      </w:r>
-      <w:proofErr w:type="spellStart"/>
-      <w:r>
-        <w:rPr>
-          <w:rFonts w:hint="eastAsia"/>
-        </w:rPr>
-        <w:t>ProductOption</w:t>
-      </w:r>
-      <w:proofErr w:type="spellEnd"/>
-      <w:r>
-        <w:rPr>
-          <w:rFonts w:hint="eastAsia"/>
-        </w:rPr>
-        <w:t xml:space="preserve"> Repository.</w:t>
+        <w:t>2 IRepository</w:t>
+      </w:r>
+      <w:r>
+        <w:rPr>
+          <w:rFonts w:hint="eastAsia"/>
+        </w:rPr>
+        <w:t xml:space="preserve"> Interface which are Product Repository and ProductOption Repository.</w:t>
       </w:r>
     </w:p>
     <w:p>
@@ -445,14 +365,12 @@
           <w:numId w:val="3"/>
         </w:numPr>
       </w:pPr>
-      <w:proofErr w:type="spellStart"/>
       <w:r>
         <w:rPr>
           <w:rFonts w:hint="eastAsia"/>
         </w:rPr>
         <w:t>ProductCore</w:t>
       </w:r>
-      <w:proofErr w:type="spellEnd"/>
     </w:p>
     <w:p>
       <w:pPr>
@@ -504,7 +422,6 @@
       <w:r>
         <w:t>“</w:t>
       </w:r>
-      <w:proofErr w:type="spellStart"/>
       <w:r>
         <w:rPr>
           <w:rFonts w:ascii="Consolas" w:hAnsi="Consolas" w:cs="Consolas"/>
@@ -516,7 +433,6 @@
         </w:rPr>
         <w:t>AutoMapper</w:t>
       </w:r>
-      <w:proofErr w:type="spellEnd"/>
       <w:r>
         <w:t>”</w:t>
       </w:r>
@@ -575,14 +491,12 @@
       <w:r>
         <w:t>“</w:t>
       </w:r>
-      <w:proofErr w:type="spellStart"/>
       <w:r>
         <w:rPr>
           <w:i/>
         </w:rPr>
         <w:t>IModelMappper</w:t>
       </w:r>
-      <w:proofErr w:type="spellEnd"/>
       <w:r>
         <w:t>”</w:t>
       </w:r>
@@ -620,34 +534,13 @@
         <w:t xml:space="preserve"> implement it </w:t>
       </w:r>
       <w:r>
-        <w:t xml:space="preserve">by </w:t>
-      </w:r>
-      <w:proofErr w:type="spellStart"/>
-      <w:r>
-        <w:t>AutoMapper</w:t>
-      </w:r>
-      <w:proofErr w:type="spellEnd"/>
-      <w:r>
-        <w:rPr>
-          <w:rFonts w:hint="eastAsia"/>
-        </w:rPr>
-        <w:t xml:space="preserve"> </w:t>
-      </w:r>
-      <w:proofErr w:type="spellStart"/>
-      <w:proofErr w:type="gramStart"/>
-      <w:r>
-        <w:rPr>
-          <w:rFonts w:hint="eastAsia"/>
-        </w:rPr>
-        <w:t>apis</w:t>
-      </w:r>
-      <w:proofErr w:type="spellEnd"/>
-      <w:proofErr w:type="gramEnd"/>
-      <w:r>
-        <w:rPr>
-          <w:rFonts w:hint="eastAsia"/>
-        </w:rPr>
-        <w:t xml:space="preserve">. </w:t>
+        <w:t>by AutoMapper</w:t>
+      </w:r>
+      <w:r>
+        <w:rPr>
+          <w:rFonts w:hint="eastAsia"/>
+        </w:rPr>
+        <w:t xml:space="preserve"> apis. </w:t>
       </w:r>
     </w:p>
     <w:p>
@@ -674,15 +567,12 @@
       <w:r>
         <w:t>“</w:t>
       </w:r>
-      <w:proofErr w:type="spellStart"/>
       <w:r>
         <w:rPr>
           <w:i/>
         </w:rPr>
         <w:t>IEntityModelMapper</w:t>
       </w:r>
-      <w:proofErr w:type="spellEnd"/>
-      <w:proofErr w:type="gramStart"/>
       <w:r>
         <w:t>”</w:t>
       </w:r>
@@ -690,14 +580,7 @@
         <w:rPr>
           <w:rFonts w:hint="eastAsia"/>
         </w:rPr>
-        <w:t xml:space="preserve">  to</w:t>
-      </w:r>
-      <w:proofErr w:type="gramEnd"/>
-      <w:r>
-        <w:rPr>
-          <w:rFonts w:hint="eastAsia"/>
-        </w:rPr>
-        <w:t xml:space="preserve"> meet the requirement of our general </w:t>
+        <w:t xml:space="preserve">  to meet the requirement of our general </w:t>
       </w:r>
       <w:r>
         <w:rPr>
@@ -708,14 +591,12 @@
       <w:r>
         <w:t>“</w:t>
       </w:r>
-      <w:proofErr w:type="spellStart"/>
       <w:r>
         <w:rPr>
           <w:i/>
         </w:rPr>
         <w:t>IModelMappper</w:t>
       </w:r>
-      <w:proofErr w:type="spellEnd"/>
       <w:r>
         <w:rPr>
           <w:i/>
@@ -757,43 +638,27 @@
           <w:numId w:val="3"/>
         </w:numPr>
       </w:pPr>
-      <w:proofErr w:type="spellStart"/>
       <w:r>
         <w:rPr>
           <w:rFonts w:hint="eastAsia"/>
         </w:rPr>
         <w:t>ProductService</w:t>
       </w:r>
-      <w:proofErr w:type="spellEnd"/>
-    </w:p>
-    <w:p>
-      <w:pPr>
-        <w:pStyle w:val="ListParagraph"/>
-      </w:pPr>
-    </w:p>
-    <w:p>
-      <w:pPr>
-        <w:pStyle w:val="ListParagraph"/>
-      </w:pPr>
-      <w:r>
-        <w:rPr>
-          <w:rFonts w:hint="eastAsia"/>
-        </w:rPr>
-        <w:t xml:space="preserve">As I believe, the </w:t>
-      </w:r>
-      <w:proofErr w:type="spellStart"/>
-      <w:r>
-        <w:rPr>
-          <w:rFonts w:hint="eastAsia"/>
-        </w:rPr>
-        <w:t>WebApi</w:t>
-      </w:r>
-      <w:proofErr w:type="spellEnd"/>
-      <w:r>
-        <w:rPr>
-          <w:rFonts w:hint="eastAsia"/>
-        </w:rPr>
-        <w:t xml:space="preserve"> level is only for the http </w:t>
+    </w:p>
+    <w:p>
+      <w:pPr>
+        <w:pStyle w:val="ListParagraph"/>
+      </w:pPr>
+    </w:p>
+    <w:p>
+      <w:pPr>
+        <w:pStyle w:val="ListParagraph"/>
+      </w:pPr>
+      <w:r>
+        <w:rPr>
+          <w:rFonts w:hint="eastAsia"/>
+        </w:rPr>
+        <w:t xml:space="preserve">As I believe, the WebApi level is only for the http </w:t>
       </w:r>
       <w:r>
         <w:t xml:space="preserve">request handle functionality. All the </w:t>
@@ -862,11 +727,9 @@
       <w:r>
         <w:t>“</w:t>
       </w:r>
-      <w:proofErr w:type="spellStart"/>
       <w:r>
         <w:t>IProductService</w:t>
       </w:r>
-      <w:proofErr w:type="spellEnd"/>
       <w:r>
         <w:t>” and</w:t>
       </w:r>
@@ -879,11 +742,9 @@
       <w:r>
         <w:t>“</w:t>
       </w:r>
-      <w:proofErr w:type="spellStart"/>
       <w:r>
         <w:t>IProductOptionService</w:t>
       </w:r>
-      <w:proofErr w:type="spellEnd"/>
       <w:r>
         <w:t>”</w:t>
       </w:r>
@@ -897,15 +758,7 @@
         <w:t xml:space="preserve"> which contains the logic of product and product options. </w:t>
       </w:r>
       <w:r>
-        <w:t xml:space="preserve"> Both of them will be injected to </w:t>
-      </w:r>
-      <w:proofErr w:type="spellStart"/>
-      <w:r>
-        <w:t>WebApi</w:t>
-      </w:r>
-      <w:proofErr w:type="spellEnd"/>
-      <w:r>
-        <w:t xml:space="preserve"> level.</w:t>
+        <w:t xml:space="preserve"> Both of them will be injected to WebApi level.</w:t>
       </w:r>
     </w:p>
     <w:p>
@@ -930,21 +783,7 @@
         <w:rPr>
           <w:rFonts w:hint="eastAsia"/>
         </w:rPr>
-        <w:t xml:space="preserve"> depending on the Mapper, </w:t>
-      </w:r>
-      <w:proofErr w:type="spellStart"/>
-      <w:r>
-        <w:rPr>
-          <w:rFonts w:hint="eastAsia"/>
-        </w:rPr>
-        <w:t>Unitofwork</w:t>
-      </w:r>
-      <w:proofErr w:type="spellEnd"/>
-      <w:r>
-        <w:rPr>
-          <w:rFonts w:hint="eastAsia"/>
-        </w:rPr>
-        <w:t>.</w:t>
+        <w:t xml:space="preserve"> depending on the Mapper, Unitofwork.</w:t>
       </w:r>
     </w:p>
     <w:p>
@@ -996,21 +835,7 @@
         <w:rPr>
           <w:rFonts w:hint="eastAsia"/>
         </w:rPr>
-        <w:t xml:space="preserve">This is the </w:t>
-      </w:r>
-      <w:proofErr w:type="spellStart"/>
-      <w:r>
-        <w:rPr>
-          <w:rFonts w:hint="eastAsia"/>
-        </w:rPr>
-        <w:t>WebApi</w:t>
-      </w:r>
-      <w:proofErr w:type="spellEnd"/>
-      <w:r>
-        <w:rPr>
-          <w:rFonts w:hint="eastAsia"/>
-        </w:rPr>
-        <w:t xml:space="preserve"> project, I did not change the name.  </w:t>
+        <w:t xml:space="preserve">This is the WebApi project, I did not change the name.  </w:t>
       </w:r>
     </w:p>
     <w:p>
@@ -1087,7 +912,6 @@
       <w:r>
         <w:t>“</w:t>
       </w:r>
-      <w:proofErr w:type="spellStart"/>
       <w:r>
         <w:rPr>
           <w:rFonts w:hint="eastAsia"/>
@@ -1095,7 +919,6 @@
         </w:rPr>
         <w:t>Autofac</w:t>
       </w:r>
-      <w:proofErr w:type="spellEnd"/>
       <w:r>
         <w:t>”</w:t>
       </w:r>
@@ -1137,30 +960,20 @@
         <w:rPr>
           <w:rFonts w:hint="eastAsia"/>
         </w:rPr>
-        <w:t xml:space="preserve"> a filter </w:t>
-      </w:r>
-      <w:proofErr w:type="gramStart"/>
-      <w:r>
-        <w:rPr>
-          <w:rFonts w:hint="eastAsia"/>
-        </w:rPr>
-        <w:t xml:space="preserve">attribute </w:t>
+        <w:t xml:space="preserve"> a filter attribute </w:t>
       </w:r>
       <w:r>
         <w:t>”</w:t>
       </w:r>
-      <w:proofErr w:type="gramEnd"/>
       <w:r>
         <w:t xml:space="preserve"> </w:t>
       </w:r>
-      <w:proofErr w:type="spellStart"/>
       <w:r>
         <w:rPr>
           <w:i/>
         </w:rPr>
         <w:t>ModelVaildAttribute</w:t>
       </w:r>
-      <w:proofErr w:type="spellEnd"/>
       <w:r>
         <w:t>”</w:t>
       </w:r>
@@ -1188,14 +1001,12 @@
       <w:r>
         <w:t>“</w:t>
       </w:r>
-      <w:proofErr w:type="spellStart"/>
       <w:r>
         <w:rPr>
           <w:i/>
         </w:rPr>
         <w:t>ActionFilterAttribute</w:t>
       </w:r>
-      <w:proofErr w:type="spellEnd"/>
       <w:r>
         <w:t>”</w:t>
       </w:r>
@@ -1299,11 +1110,9 @@
           <w:numId w:val="5"/>
         </w:numPr>
       </w:pPr>
-      <w:proofErr w:type="spellStart"/>
       <w:r>
         <w:t>ServiceTest</w:t>
       </w:r>
-      <w:proofErr w:type="spellEnd"/>
     </w:p>
     <w:p>
       <w:pPr>
@@ -1318,14 +1127,12 @@
       <w:r>
         <w:t>“</w:t>
       </w:r>
-      <w:proofErr w:type="spellStart"/>
       <w:r>
         <w:rPr>
           <w:rFonts w:hint="eastAsia"/>
         </w:rPr>
         <w:t>Moq</w:t>
       </w:r>
-      <w:proofErr w:type="spellEnd"/>
       <w:r>
         <w:t>”</w:t>
       </w:r>
@@ -1342,21 +1149,7 @@
         <w:rPr>
           <w:rFonts w:hint="eastAsia"/>
         </w:rPr>
-        <w:t xml:space="preserve"> to mock the </w:t>
-      </w:r>
-      <w:proofErr w:type="spellStart"/>
-      <w:r>
-        <w:rPr>
-          <w:rFonts w:hint="eastAsia"/>
-        </w:rPr>
-        <w:t>Unitofwork</w:t>
-      </w:r>
-      <w:proofErr w:type="spellEnd"/>
-      <w:r>
-        <w:rPr>
-          <w:rFonts w:hint="eastAsia"/>
-        </w:rPr>
-        <w:t xml:space="preserve"> and Repository.  </w:t>
+        <w:t xml:space="preserve"> to mock the Unitofwork and Repository.  </w:t>
       </w:r>
       <w:r>
         <w:rPr>
@@ -1365,7 +1158,13 @@
         <w:t xml:space="preserve"> Then test all the service logic.</w:t>
       </w:r>
       <w:r>
-        <w:t xml:space="preserve"> Some lists perform as the database, to test all the “CRUD” operation.</w:t>
+        <w:t xml:space="preserve"> Some</w:t>
+      </w:r>
+      <w:r>
+        <w:t xml:space="preserve"> lists perform as the database </w:t>
+      </w:r>
+      <w:r>
+        <w:t>to test all the “CRUD” operation.</w:t>
       </w:r>
     </w:p>
     <w:p>
@@ -1381,14 +1180,12 @@
           <w:numId w:val="5"/>
         </w:numPr>
       </w:pPr>
-      <w:proofErr w:type="spellStart"/>
       <w:r>
         <w:t>API</w:t>
       </w:r>
       <w:r>
         <w:t>ControllerTest</w:t>
       </w:r>
-      <w:proofErr w:type="spellEnd"/>
     </w:p>
     <w:p>
       <w:pPr>
@@ -1408,14 +1205,12 @@
       <w:r>
         <w:t>“</w:t>
       </w:r>
-      <w:proofErr w:type="spellStart"/>
       <w:r>
         <w:rPr>
           <w:rFonts w:hint="eastAsia"/>
         </w:rPr>
         <w:t>Moq</w:t>
       </w:r>
-      <w:proofErr w:type="spellEnd"/>
       <w:r>
         <w:t>”</w:t>
       </w:r>
@@ -1482,15 +1277,7 @@
         <w:t>Authorization:</w:t>
       </w:r>
       <w:r>
-        <w:t xml:space="preserve"> this is not required in this project, but it should be an important part of </w:t>
-      </w:r>
-      <w:proofErr w:type="spellStart"/>
-      <w:r>
-        <w:t>WebAPi</w:t>
-      </w:r>
-      <w:proofErr w:type="spellEnd"/>
-      <w:r>
-        <w:t>.</w:t>
+        <w:t xml:space="preserve"> this is not required in this project, but it should be an important part of WebAPi.</w:t>
       </w:r>
     </w:p>
     <w:p>
@@ -1508,14 +1295,32 @@
     <w:p>
       <w:pPr>
         <w:pStyle w:val="ListParagraph"/>
-      </w:pPr>
-    </w:p>
-    <w:p>
-      <w:pPr>
-        <w:pStyle w:val="ListParagraph"/>
-      </w:pPr>
+        <w:numPr>
+          <w:ilvl w:val="0"/>
+          <w:numId w:val="6"/>
+        </w:numPr>
+      </w:pPr>
+      <w:r>
+        <w:t xml:space="preserve">Some extreme situation on Unit test, currently I just add basic </w:t>
+      </w:r>
+      <w:r>
+        <w:t>cases</w:t>
+      </w:r>
       <w:bookmarkStart w:id="0" w:name="_GoBack"/>
       <w:bookmarkEnd w:id="0"/>
+      <w:r>
+        <w:t>.</w:t>
+      </w:r>
+    </w:p>
+    <w:p>
+      <w:pPr>
+        <w:pStyle w:val="ListParagraph"/>
+      </w:pPr>
+    </w:p>
+    <w:p>
+      <w:pPr>
+        <w:pStyle w:val="ListParagraph"/>
+      </w:pPr>
       <w:r>
         <w:t>If</w:t>
       </w:r>

</xml_diff>